<commit_message>
feat: exercise stuff done
</commit_message>
<xml_diff>
--- a/test.docx
+++ b/test.docx
@@ -12,61 +12,10 @@
     </w:p>
     <w:p>
       <w:pPr>
-        <w:pStyle w:val="Heading1"/>
+        <w:pStyle w:val="Heading2"/>
       </w:pPr>
       <w:r>
         <w:t>Quantitative</w:t>
-      </w:r>
-    </w:p>
-    <w:tbl>
-      <w:tblPr>
-        <w:tblW w:type="auto" w:w="0"/>
-        <w:tblLook w:firstColumn="1" w:firstRow="1" w:lastColumn="0" w:lastRow="0" w:noHBand="0" w:noVBand="1" w:val="04A0"/>
-      </w:tblPr>
-      <w:tblGrid>
-        <w:gridCol w:w="2880"/>
-        <w:gridCol w:w="2880"/>
-        <w:gridCol w:w="2880"/>
-      </w:tblGrid>
-      <w:tr>
-        <w:tc>
-          <w:tcPr>
-            <w:tcW w:type="dxa" w:w="2880"/>
-          </w:tcPr>
-          <w:p>
-            <w:r>
-              <w:t>Exercise Name</w:t>
-            </w:r>
-          </w:p>
-        </w:tc>
-        <w:tc>
-          <w:tcPr>
-            <w:tcW w:type="dxa" w:w="2880"/>
-          </w:tcPr>
-          <w:p>
-            <w:r>
-              <w:t>Repetitions</w:t>
-            </w:r>
-          </w:p>
-        </w:tc>
-        <w:tc>
-          <w:tcPr>
-            <w:tcW w:type="dxa" w:w="2880"/>
-          </w:tcPr>
-          <w:p>
-            <w:r>
-              <w:t>Duration</w:t>
-            </w:r>
-          </w:p>
-        </w:tc>
-      </w:tr>
-    </w:tbl>
-    <w:p>
-      <w:pPr>
-        <w:pStyle w:val="Heading1"/>
-      </w:pPr>
-      <w:r>
-        <w:t>Qualitative</w:t>
       </w:r>
     </w:p>
     <w:tbl>
@@ -85,13 +34,42 @@
           </w:tcPr>
           <w:p>
             <w:r>
-              <w:t>Exercise Name</w:t>
+              <w:t>Repetitions</w:t>
             </w:r>
           </w:p>
         </w:tc>
         <w:tc>
           <w:tcPr>
             <w:tcW w:type="dxa" w:w="4320"/>
+          </w:tcPr>
+          <w:p>
+            <w:r>
+              <w:t>Duration</w:t>
+            </w:r>
+          </w:p>
+        </w:tc>
+      </w:tr>
+    </w:tbl>
+    <w:p>
+      <w:pPr>
+        <w:pStyle w:val="Heading2"/>
+      </w:pPr>
+      <w:r>
+        <w:t>Qualitative</w:t>
+      </w:r>
+    </w:p>
+    <w:tbl>
+      <w:tblPr>
+        <w:tblW w:type="auto" w:w="0"/>
+        <w:tblLook w:firstColumn="1" w:firstRow="1" w:lastColumn="0" w:lastRow="0" w:noHBand="0" w:noVBand="1" w:val="04A0"/>
+      </w:tblPr>
+      <w:tblGrid>
+        <w:gridCol w:w="8640"/>
+      </w:tblGrid>
+      <w:tr>
+        <w:tc>
+          <w:tcPr>
+            <w:tcW w:type="dxa" w:w="8640"/>
           </w:tcPr>
           <w:p>
             <w:r>

</xml_diff>